<commit_message>
demographics need a footnote for diff between categorical n(%) and cont mean(sd)
</commit_message>
<xml_diff>
--- a/Demographic_Table.docx
+++ b/Demographic_Table.docx
@@ -54,7 +54,7 @@
                 <w:sz w:val="20"/>
                 <w:szCs w:val="20"/>
               </w:rPr>
-              <w:t>Use MFP, n (%)</w:t>
+              <w:t>Use MFP</w:t>
             </w:r>
           </w:p>
         </w:tc>
@@ -77,7 +77,7 @@
                 <w:sz w:val="20"/>
                 <w:szCs w:val="20"/>
               </w:rPr>
-              <w:t>Do Not Use MFP, n (%)</w:t>
+              <w:t>Do Not Use MFP</w:t>
             </w:r>
           </w:p>
         </w:tc>
@@ -182,6 +182,13 @@
                 <w:sz w:val="20"/>
                 <w:szCs w:val="20"/>
               </w:rPr>
+              <w:t>0</w:t>
+            </w:r>
+            <w:r>
+              <w:rPr>
+                <w:sz w:val="20"/>
+                <w:szCs w:val="20"/>
+              </w:rPr>
               <w:t>%)</w:t>
             </w:r>
           </w:p>
@@ -205,6 +212,13 @@
                 <w:sz w:val="20"/>
                 <w:szCs w:val="20"/>
               </w:rPr>
+              <w:t>0</w:t>
+            </w:r>
+            <w:r>
+              <w:rPr>
+                <w:sz w:val="20"/>
+                <w:szCs w:val="20"/>
+              </w:rPr>
               <w:t>%)</w:t>
             </w:r>
           </w:p>
@@ -226,30 +240,30 @@
                 <w:sz w:val="20"/>
                 <w:szCs w:val="20"/>
               </w:rPr>
-              <w:t>39 (45.3</w:t>
-            </w:r>
-            <w:r>
-              <w:rPr>
-                <w:sz w:val="20"/>
-                <w:szCs w:val="20"/>
-              </w:rPr>
-              <w:t>%)</w:t>
-            </w:r>
-          </w:p>
-          <w:p>
-            <w:pPr>
-              <w:jc w:val="center"/>
-              <w:rPr>
-                <w:sz w:val="20"/>
-                <w:szCs w:val="20"/>
-              </w:rPr>
-            </w:pPr>
-            <w:r>
-              <w:rPr>
-                <w:sz w:val="20"/>
-                <w:szCs w:val="20"/>
-              </w:rPr>
-              <w:t>47 (54.7</w:t>
+              <w:t>39 (45.35</w:t>
+            </w:r>
+            <w:r>
+              <w:rPr>
+                <w:sz w:val="20"/>
+                <w:szCs w:val="20"/>
+              </w:rPr>
+              <w:t>%)</w:t>
+            </w:r>
+          </w:p>
+          <w:p>
+            <w:pPr>
+              <w:jc w:val="center"/>
+              <w:rPr>
+                <w:sz w:val="20"/>
+                <w:szCs w:val="20"/>
+              </w:rPr>
+            </w:pPr>
+            <w:r>
+              <w:rPr>
+                <w:sz w:val="20"/>
+                <w:szCs w:val="20"/>
+              </w:rPr>
+              <w:t>47 (54.65</w:t>
             </w:r>
             <w:r>
               <w:rPr>
@@ -388,53 +402,53 @@
                 <w:sz w:val="20"/>
                 <w:szCs w:val="20"/>
               </w:rPr>
-              <w:t>12 (7.7</w:t>
-            </w:r>
-            <w:r>
-              <w:rPr>
-                <w:sz w:val="20"/>
-                <w:szCs w:val="20"/>
-              </w:rPr>
-              <w:t>%)</w:t>
-            </w:r>
-          </w:p>
-          <w:p>
-            <w:pPr>
-              <w:jc w:val="center"/>
-              <w:rPr>
-                <w:sz w:val="20"/>
-                <w:szCs w:val="20"/>
-              </w:rPr>
-            </w:pPr>
-            <w:r>
-              <w:rPr>
-                <w:sz w:val="20"/>
-                <w:szCs w:val="20"/>
-              </w:rPr>
-              <w:t>43 (27.7</w:t>
-            </w:r>
-            <w:r>
-              <w:rPr>
-                <w:sz w:val="20"/>
-                <w:szCs w:val="20"/>
-              </w:rPr>
-              <w:t>%)</w:t>
-            </w:r>
-          </w:p>
-          <w:p>
-            <w:pPr>
-              <w:jc w:val="center"/>
-              <w:rPr>
-                <w:sz w:val="20"/>
-                <w:szCs w:val="20"/>
-              </w:rPr>
-            </w:pPr>
-            <w:r>
-              <w:rPr>
-                <w:sz w:val="20"/>
-                <w:szCs w:val="20"/>
-              </w:rPr>
-              <w:t>83 (53.5</w:t>
+              <w:t>12 (7.74</w:t>
+            </w:r>
+            <w:r>
+              <w:rPr>
+                <w:sz w:val="20"/>
+                <w:szCs w:val="20"/>
+              </w:rPr>
+              <w:t>%)</w:t>
+            </w:r>
+          </w:p>
+          <w:p>
+            <w:pPr>
+              <w:jc w:val="center"/>
+              <w:rPr>
+                <w:sz w:val="20"/>
+                <w:szCs w:val="20"/>
+              </w:rPr>
+            </w:pPr>
+            <w:r>
+              <w:rPr>
+                <w:sz w:val="20"/>
+                <w:szCs w:val="20"/>
+              </w:rPr>
+              <w:t>43 (27.74</w:t>
+            </w:r>
+            <w:r>
+              <w:rPr>
+                <w:sz w:val="20"/>
+                <w:szCs w:val="20"/>
+              </w:rPr>
+              <w:t>%)</w:t>
+            </w:r>
+          </w:p>
+          <w:p>
+            <w:pPr>
+              <w:jc w:val="center"/>
+              <w:rPr>
+                <w:sz w:val="20"/>
+                <w:szCs w:val="20"/>
+              </w:rPr>
+            </w:pPr>
+            <w:r>
+              <w:rPr>
+                <w:sz w:val="20"/>
+                <w:szCs w:val="20"/>
+              </w:rPr>
+              <w:t>83 (53.55</w:t>
             </w:r>
             <w:r>
               <w:rPr>
@@ -458,14 +472,7 @@
                 <w:sz w:val="20"/>
                 <w:szCs w:val="20"/>
               </w:rPr>
-              <w:t>17 (</w:t>
-            </w:r>
-            <w:r>
-              <w:rPr>
-                <w:sz w:val="20"/>
-                <w:szCs w:val="20"/>
-              </w:rPr>
-              <w:t>11.0</w:t>
+              <w:t>17 (10.97</w:t>
             </w:r>
             <w:r>
               <w:rPr>
@@ -493,81 +500,53 @@
                 <w:sz w:val="20"/>
                 <w:szCs w:val="20"/>
               </w:rPr>
-              <w:t>23</w:t>
-            </w:r>
-            <w:r>
-              <w:rPr>
-                <w:sz w:val="20"/>
-                <w:szCs w:val="20"/>
-              </w:rPr>
-              <w:t xml:space="preserve"> (</w:t>
-            </w:r>
-            <w:r>
-              <w:rPr>
-                <w:sz w:val="20"/>
-                <w:szCs w:val="20"/>
-              </w:rPr>
-              <w:t>26.7</w:t>
-            </w:r>
-            <w:r>
-              <w:rPr>
-                <w:sz w:val="20"/>
-                <w:szCs w:val="20"/>
-              </w:rPr>
-              <w:t>%)</w:t>
-            </w:r>
-          </w:p>
-          <w:p>
-            <w:pPr>
-              <w:jc w:val="center"/>
-              <w:rPr>
-                <w:sz w:val="20"/>
-                <w:szCs w:val="20"/>
-              </w:rPr>
-            </w:pPr>
-            <w:r>
-              <w:rPr>
-                <w:sz w:val="20"/>
-                <w:szCs w:val="20"/>
-              </w:rPr>
-              <w:t>14 (16.3</w:t>
-            </w:r>
-            <w:r>
-              <w:rPr>
-                <w:sz w:val="20"/>
-                <w:szCs w:val="20"/>
-              </w:rPr>
-              <w:t>%)</w:t>
-            </w:r>
-          </w:p>
-          <w:p>
-            <w:pPr>
-              <w:jc w:val="center"/>
-              <w:rPr>
-                <w:sz w:val="20"/>
-                <w:szCs w:val="20"/>
-              </w:rPr>
-            </w:pPr>
-            <w:r>
-              <w:rPr>
-                <w:sz w:val="20"/>
-                <w:szCs w:val="20"/>
-              </w:rPr>
-              <w:t>37</w:t>
-            </w:r>
-            <w:r>
-              <w:rPr>
-                <w:sz w:val="20"/>
-                <w:szCs w:val="20"/>
-              </w:rPr>
-              <w:t xml:space="preserve"> (</w:t>
-            </w:r>
-            <w:r>
-              <w:rPr>
-                <w:sz w:val="20"/>
-                <w:szCs w:val="20"/>
-              </w:rPr>
-              <w:t>43.0</w:t>
+              <w:t>23 (26.74</w:t>
+            </w:r>
+            <w:r>
+              <w:rPr>
+                <w:sz w:val="20"/>
+                <w:szCs w:val="20"/>
+              </w:rPr>
+              <w:t>%)</w:t>
+            </w:r>
+          </w:p>
+          <w:p>
+            <w:pPr>
+              <w:jc w:val="center"/>
+              <w:rPr>
+                <w:sz w:val="20"/>
+                <w:szCs w:val="20"/>
+              </w:rPr>
+            </w:pPr>
+            <w:r>
+              <w:rPr>
+                <w:sz w:val="20"/>
+                <w:szCs w:val="20"/>
+              </w:rPr>
+              <w:t>14 (</w:t>
+            </w:r>
+            <w:r>
+              <w:rPr>
+                <w:sz w:val="20"/>
+                <w:szCs w:val="20"/>
+              </w:rPr>
+              <w:t>16.28%)</w:t>
+            </w:r>
+          </w:p>
+          <w:p>
+            <w:pPr>
+              <w:jc w:val="center"/>
+              <w:rPr>
+                <w:sz w:val="20"/>
+                <w:szCs w:val="20"/>
+              </w:rPr>
+            </w:pPr>
+            <w:r>
+              <w:rPr>
+                <w:sz w:val="20"/>
+                <w:szCs w:val="20"/>
+              </w:rPr>
+              <w:t>37 (43.02</w:t>
             </w:r>
             <w:r>
               <w:rPr>
@@ -591,17 +570,8 @@
                 <w:sz w:val="20"/>
                 <w:szCs w:val="20"/>
               </w:rPr>
-              <w:t>12 (</w:t>
-            </w:r>
-            <w:r>
-              <w:rPr>
-                <w:sz w:val="20"/>
-                <w:szCs w:val="20"/>
-              </w:rPr>
-              <w:t>13.9</w:t>
-            </w:r>
-            <w:bookmarkStart w:id="0" w:name="_GoBack"/>
-            <w:bookmarkEnd w:id="0"/>
+              <w:t>12 (13.95</w:t>
+            </w:r>
             <w:r>
               <w:rPr>
                 <w:sz w:val="20"/>
@@ -637,7 +607,15 @@
                 <w:sz w:val="20"/>
                 <w:szCs w:val="20"/>
               </w:rPr>
-              <w:t xml:space="preserve">Cellphone </w:t>
+              <w:t>P</w:t>
+            </w:r>
+            <w:r>
+              <w:rPr>
+                <w:b/>
+                <w:sz w:val="20"/>
+                <w:szCs w:val="20"/>
+              </w:rPr>
+              <w:t xml:space="preserve">hone </w:t>
             </w:r>
           </w:p>
         </w:tc>
@@ -698,6 +676,36 @@
               <w:rPr>
                 <w:sz w:val="20"/>
                 <w:szCs w:val="20"/>
+              </w:rPr>
+            </w:pPr>
+            <w:r>
+              <w:rPr>
+                <w:sz w:val="20"/>
+                <w:szCs w:val="20"/>
+              </w:rPr>
+              <w:t>113 (72.9</w:t>
+            </w:r>
+            <w:r>
+              <w:rPr>
+                <w:sz w:val="20"/>
+                <w:szCs w:val="20"/>
+              </w:rPr>
+              <w:t>0</w:t>
+            </w:r>
+            <w:r>
+              <w:rPr>
+                <w:sz w:val="20"/>
+                <w:szCs w:val="20"/>
+              </w:rPr>
+              <w:t>%)</w:t>
+            </w:r>
+          </w:p>
+          <w:p>
+            <w:pPr>
+              <w:jc w:val="center"/>
+              <w:rPr>
+                <w:sz w:val="20"/>
+                <w:szCs w:val="20"/>
                 <w:highlight w:val="yellow"/>
               </w:rPr>
             </w:pPr>
@@ -705,68 +713,74 @@
               <w:rPr>
                 <w:sz w:val="20"/>
                 <w:szCs w:val="20"/>
+              </w:rPr>
+              <w:t>42 (27.1</w:t>
+            </w:r>
+            <w:r>
+              <w:rPr>
+                <w:sz w:val="20"/>
+                <w:szCs w:val="20"/>
+              </w:rPr>
+              <w:t>0</w:t>
+            </w:r>
+            <w:r>
+              <w:rPr>
+                <w:sz w:val="20"/>
+                <w:szCs w:val="20"/>
+              </w:rPr>
+              <w:t>%)</w:t>
+            </w:r>
+          </w:p>
+        </w:tc>
+        <w:tc>
+          <w:tcPr>
+            <w:tcW w:w="2263" w:type="dxa"/>
+          </w:tcPr>
+          <w:p>
+            <w:pPr>
+              <w:jc w:val="center"/>
+              <w:rPr>
+                <w:sz w:val="20"/>
+                <w:szCs w:val="20"/>
+              </w:rPr>
+            </w:pPr>
+            <w:r>
+              <w:rPr>
+                <w:sz w:val="20"/>
+                <w:szCs w:val="20"/>
+              </w:rPr>
+              <w:t>78 (90.70</w:t>
+            </w:r>
+            <w:r>
+              <w:rPr>
+                <w:sz w:val="20"/>
+                <w:szCs w:val="20"/>
+              </w:rPr>
+              <w:t>%)</w:t>
+            </w:r>
+          </w:p>
+          <w:p>
+            <w:pPr>
+              <w:jc w:val="center"/>
+              <w:rPr>
+                <w:sz w:val="20"/>
+                <w:szCs w:val="20"/>
                 <w:highlight w:val="yellow"/>
               </w:rPr>
-              <w:t>113 (72.9%)</w:t>
-            </w:r>
-          </w:p>
-          <w:p>
-            <w:pPr>
-              <w:jc w:val="center"/>
-              <w:rPr>
-                <w:sz w:val="20"/>
-                <w:szCs w:val="20"/>
-                <w:highlight w:val="yellow"/>
-              </w:rPr>
-            </w:pPr>
-            <w:r>
-              <w:rPr>
-                <w:sz w:val="20"/>
-                <w:szCs w:val="20"/>
-                <w:highlight w:val="yellow"/>
-              </w:rPr>
-              <w:t>42 (27.1%)</w:t>
-            </w:r>
-          </w:p>
-        </w:tc>
-        <w:tc>
-          <w:tcPr>
-            <w:tcW w:w="2263" w:type="dxa"/>
-          </w:tcPr>
-          <w:p>
-            <w:pPr>
-              <w:jc w:val="center"/>
-              <w:rPr>
-                <w:sz w:val="20"/>
-                <w:szCs w:val="20"/>
-                <w:highlight w:val="yellow"/>
-              </w:rPr>
-            </w:pPr>
-            <w:r>
-              <w:rPr>
-                <w:sz w:val="20"/>
-                <w:szCs w:val="20"/>
-                <w:highlight w:val="yellow"/>
-              </w:rPr>
-              <w:t>78 (90.7%)</w:t>
-            </w:r>
-          </w:p>
-          <w:p>
-            <w:pPr>
-              <w:jc w:val="center"/>
-              <w:rPr>
-                <w:sz w:val="20"/>
-                <w:szCs w:val="20"/>
-                <w:highlight w:val="yellow"/>
-              </w:rPr>
-            </w:pPr>
-            <w:r>
-              <w:rPr>
-                <w:sz w:val="20"/>
-                <w:szCs w:val="20"/>
-                <w:highlight w:val="yellow"/>
-              </w:rPr>
-              <w:t>8 (9.3%)</w:t>
+            </w:pPr>
+            <w:r>
+              <w:rPr>
+                <w:sz w:val="20"/>
+                <w:szCs w:val="20"/>
+              </w:rPr>
+              <w:t>8 (9.30</w:t>
+            </w:r>
+            <w:r>
+              <w:rPr>
+                <w:sz w:val="20"/>
+                <w:szCs w:val="20"/>
+              </w:rPr>
+              <w:t>%)</w:t>
             </w:r>
           </w:p>
         </w:tc>
@@ -908,6 +922,105 @@
               <w:rPr>
                 <w:sz w:val="20"/>
                 <w:szCs w:val="20"/>
+              </w:rPr>
+            </w:pPr>
+            <w:r>
+              <w:rPr>
+                <w:sz w:val="20"/>
+                <w:szCs w:val="20"/>
+              </w:rPr>
+              <w:t>6 (3.87</w:t>
+            </w:r>
+            <w:r>
+              <w:rPr>
+                <w:sz w:val="20"/>
+                <w:szCs w:val="20"/>
+              </w:rPr>
+              <w:t>%)</w:t>
+            </w:r>
+          </w:p>
+          <w:p>
+            <w:pPr>
+              <w:jc w:val="center"/>
+              <w:rPr>
+                <w:sz w:val="20"/>
+                <w:szCs w:val="20"/>
+              </w:rPr>
+            </w:pPr>
+            <w:r>
+              <w:rPr>
+                <w:sz w:val="20"/>
+                <w:szCs w:val="20"/>
+              </w:rPr>
+              <w:t>73 (47.1</w:t>
+            </w:r>
+            <w:r>
+              <w:rPr>
+                <w:sz w:val="20"/>
+                <w:szCs w:val="20"/>
+              </w:rPr>
+              <w:t>0</w:t>
+            </w:r>
+            <w:r>
+              <w:rPr>
+                <w:sz w:val="20"/>
+                <w:szCs w:val="20"/>
+              </w:rPr>
+              <w:t>%)</w:t>
+            </w:r>
+          </w:p>
+          <w:p>
+            <w:pPr>
+              <w:jc w:val="center"/>
+              <w:rPr>
+                <w:sz w:val="20"/>
+                <w:szCs w:val="20"/>
+              </w:rPr>
+            </w:pPr>
+            <w:r>
+              <w:rPr>
+                <w:sz w:val="20"/>
+                <w:szCs w:val="20"/>
+              </w:rPr>
+              <w:t>18 (11.61</w:t>
+            </w:r>
+            <w:r>
+              <w:rPr>
+                <w:sz w:val="20"/>
+                <w:szCs w:val="20"/>
+              </w:rPr>
+              <w:t>%)</w:t>
+            </w:r>
+          </w:p>
+          <w:p>
+            <w:pPr>
+              <w:jc w:val="center"/>
+              <w:rPr>
+                <w:sz w:val="20"/>
+                <w:szCs w:val="20"/>
+              </w:rPr>
+            </w:pPr>
+            <w:r>
+              <w:rPr>
+                <w:sz w:val="20"/>
+                <w:szCs w:val="20"/>
+              </w:rPr>
+              <w:t>50 (32.26</w:t>
+            </w:r>
+            <w:r>
+              <w:rPr>
+                <w:sz w:val="20"/>
+                <w:szCs w:val="20"/>
+              </w:rPr>
+              <w:t>%)</w:t>
+            </w:r>
+          </w:p>
+          <w:p>
+            <w:pPr>
+              <w:jc w:val="center"/>
+              <w:rPr>
+                <w:sz w:val="20"/>
+                <w:szCs w:val="20"/>
                 <w:highlight w:val="yellow"/>
               </w:rPr>
             </w:pPr>
@@ -915,181 +1028,153 @@
               <w:rPr>
                 <w:sz w:val="20"/>
                 <w:szCs w:val="20"/>
+              </w:rPr>
+              <w:t>8 (5.16</w:t>
+            </w:r>
+            <w:r>
+              <w:rPr>
+                <w:sz w:val="20"/>
+                <w:szCs w:val="20"/>
+              </w:rPr>
+              <w:t>%)</w:t>
+            </w:r>
+          </w:p>
+        </w:tc>
+        <w:tc>
+          <w:tcPr>
+            <w:tcW w:w="2263" w:type="dxa"/>
+          </w:tcPr>
+          <w:p>
+            <w:pPr>
+              <w:jc w:val="center"/>
+              <w:rPr>
+                <w:sz w:val="20"/>
+                <w:szCs w:val="20"/>
+              </w:rPr>
+            </w:pPr>
+            <w:r>
+              <w:rPr>
+                <w:sz w:val="20"/>
+                <w:szCs w:val="20"/>
+              </w:rPr>
+              <w:t>5 (5.81</w:t>
+            </w:r>
+            <w:r>
+              <w:rPr>
+                <w:sz w:val="20"/>
+                <w:szCs w:val="20"/>
+              </w:rPr>
+              <w:t>%)</w:t>
+            </w:r>
+          </w:p>
+          <w:p>
+            <w:pPr>
+              <w:jc w:val="center"/>
+              <w:rPr>
+                <w:sz w:val="20"/>
+                <w:szCs w:val="20"/>
+              </w:rPr>
+            </w:pPr>
+            <w:r>
+              <w:rPr>
+                <w:sz w:val="20"/>
+                <w:szCs w:val="20"/>
+              </w:rPr>
+              <w:t>41 (47.67</w:t>
+            </w:r>
+            <w:r>
+              <w:rPr>
+                <w:sz w:val="20"/>
+                <w:szCs w:val="20"/>
+              </w:rPr>
+              <w:t>%)</w:t>
+            </w:r>
+          </w:p>
+          <w:p>
+            <w:pPr>
+              <w:jc w:val="center"/>
+              <w:rPr>
+                <w:sz w:val="20"/>
+                <w:szCs w:val="20"/>
+              </w:rPr>
+            </w:pPr>
+            <w:r>
+              <w:rPr>
+                <w:sz w:val="20"/>
+                <w:szCs w:val="20"/>
+              </w:rPr>
+              <w:t>11 (12.79</w:t>
+            </w:r>
+            <w:r>
+              <w:rPr>
+                <w:sz w:val="20"/>
+                <w:szCs w:val="20"/>
+              </w:rPr>
+              <w:t>%)</w:t>
+            </w:r>
+          </w:p>
+          <w:p>
+            <w:pPr>
+              <w:jc w:val="center"/>
+              <w:rPr>
+                <w:sz w:val="20"/>
+                <w:szCs w:val="20"/>
+              </w:rPr>
+            </w:pPr>
+            <w:r>
+              <w:rPr>
+                <w:sz w:val="20"/>
+                <w:szCs w:val="20"/>
+              </w:rPr>
+              <w:t>17 (19.77</w:t>
+            </w:r>
+            <w:r>
+              <w:rPr>
+                <w:sz w:val="20"/>
+                <w:szCs w:val="20"/>
+              </w:rPr>
+              <w:t>%)</w:t>
+            </w:r>
+          </w:p>
+          <w:p>
+            <w:pPr>
+              <w:jc w:val="center"/>
+              <w:rPr>
+                <w:sz w:val="20"/>
+                <w:szCs w:val="20"/>
                 <w:highlight w:val="yellow"/>
               </w:rPr>
-              <w:t>6 (3.9%)</w:t>
-            </w:r>
-          </w:p>
-          <w:p>
-            <w:pPr>
-              <w:jc w:val="center"/>
-              <w:rPr>
-                <w:sz w:val="20"/>
-                <w:szCs w:val="20"/>
-                <w:highlight w:val="yellow"/>
-              </w:rPr>
-            </w:pPr>
-            <w:r>
-              <w:rPr>
-                <w:sz w:val="20"/>
-                <w:szCs w:val="20"/>
-                <w:highlight w:val="yellow"/>
-              </w:rPr>
-              <w:t>73 (47.1%)</w:t>
-            </w:r>
-          </w:p>
-          <w:p>
-            <w:pPr>
-              <w:jc w:val="center"/>
-              <w:rPr>
-                <w:sz w:val="20"/>
-                <w:szCs w:val="20"/>
-                <w:highlight w:val="yellow"/>
-              </w:rPr>
-            </w:pPr>
-            <w:r>
-              <w:rPr>
-                <w:sz w:val="20"/>
-                <w:szCs w:val="20"/>
-                <w:highlight w:val="yellow"/>
-              </w:rPr>
-              <w:t>18 (11.6%)</w:t>
-            </w:r>
-          </w:p>
-          <w:p>
-            <w:pPr>
-              <w:jc w:val="center"/>
-              <w:rPr>
-                <w:sz w:val="20"/>
-                <w:szCs w:val="20"/>
-                <w:highlight w:val="yellow"/>
-              </w:rPr>
-            </w:pPr>
-            <w:r>
-              <w:rPr>
-                <w:sz w:val="20"/>
-                <w:szCs w:val="20"/>
-                <w:highlight w:val="yellow"/>
-              </w:rPr>
-              <w:t>50 (32.3%)</w:t>
-            </w:r>
-          </w:p>
-          <w:p>
-            <w:pPr>
-              <w:jc w:val="center"/>
-              <w:rPr>
-                <w:sz w:val="20"/>
-                <w:szCs w:val="20"/>
-                <w:highlight w:val="yellow"/>
-              </w:rPr>
-            </w:pPr>
-            <w:r>
-              <w:rPr>
-                <w:sz w:val="20"/>
-                <w:szCs w:val="20"/>
-                <w:highlight w:val="yellow"/>
-              </w:rPr>
-              <w:t>8 (5.2%)</w:t>
-            </w:r>
-          </w:p>
-        </w:tc>
-        <w:tc>
-          <w:tcPr>
-            <w:tcW w:w="2263" w:type="dxa"/>
-          </w:tcPr>
-          <w:p>
-            <w:pPr>
-              <w:jc w:val="center"/>
-              <w:rPr>
-                <w:sz w:val="20"/>
-                <w:szCs w:val="20"/>
-                <w:highlight w:val="yellow"/>
-              </w:rPr>
-            </w:pPr>
-            <w:r>
-              <w:rPr>
-                <w:sz w:val="20"/>
-                <w:szCs w:val="20"/>
-                <w:highlight w:val="yellow"/>
-              </w:rPr>
-              <w:t>5 (5.8%)</w:t>
-            </w:r>
-          </w:p>
-          <w:p>
-            <w:pPr>
-              <w:jc w:val="center"/>
-              <w:rPr>
-                <w:sz w:val="20"/>
-                <w:szCs w:val="20"/>
-                <w:highlight w:val="yellow"/>
-              </w:rPr>
-            </w:pPr>
-            <w:r>
-              <w:rPr>
-                <w:sz w:val="20"/>
-                <w:szCs w:val="20"/>
-                <w:highlight w:val="yellow"/>
-              </w:rPr>
-              <w:t>41 (47.7%)</w:t>
-            </w:r>
-          </w:p>
-          <w:p>
-            <w:pPr>
-              <w:jc w:val="center"/>
-              <w:rPr>
-                <w:sz w:val="20"/>
-                <w:szCs w:val="20"/>
-                <w:highlight w:val="yellow"/>
-              </w:rPr>
-            </w:pPr>
-            <w:r>
-              <w:rPr>
-                <w:sz w:val="20"/>
-                <w:szCs w:val="20"/>
-                <w:highlight w:val="yellow"/>
-              </w:rPr>
-              <w:t>11 (12.8%)</w:t>
-            </w:r>
-          </w:p>
-          <w:p>
-            <w:pPr>
-              <w:jc w:val="center"/>
-              <w:rPr>
-                <w:sz w:val="20"/>
-                <w:szCs w:val="20"/>
-                <w:highlight w:val="yellow"/>
-              </w:rPr>
-            </w:pPr>
-            <w:r>
-              <w:rPr>
-                <w:sz w:val="20"/>
-                <w:szCs w:val="20"/>
-                <w:highlight w:val="yellow"/>
-              </w:rPr>
-              <w:t>17 (19.8%)</w:t>
-            </w:r>
-          </w:p>
-          <w:p>
-            <w:pPr>
-              <w:jc w:val="center"/>
-              <w:rPr>
-                <w:sz w:val="20"/>
-                <w:szCs w:val="20"/>
-                <w:highlight w:val="yellow"/>
-              </w:rPr>
-            </w:pPr>
-            <w:r>
-              <w:rPr>
-                <w:sz w:val="20"/>
-                <w:szCs w:val="20"/>
-                <w:highlight w:val="yellow"/>
-              </w:rPr>
-              <w:t>12 (14.0%)</w:t>
+            </w:pPr>
+            <w:r>
+              <w:rPr>
+                <w:sz w:val="20"/>
+                <w:szCs w:val="20"/>
+              </w:rPr>
+              <w:t>12 (</w:t>
+            </w:r>
+            <w:bookmarkStart w:id="0" w:name="_GoBack"/>
+            <w:bookmarkEnd w:id="0"/>
+            <w:r>
+              <w:rPr>
+                <w:sz w:val="20"/>
+                <w:szCs w:val="20"/>
+              </w:rPr>
+              <w:t>13.95</w:t>
+            </w:r>
+            <w:r>
+              <w:rPr>
+                <w:sz w:val="20"/>
+                <w:szCs w:val="20"/>
+              </w:rPr>
+              <w:t>%)</w:t>
             </w:r>
           </w:p>
         </w:tc>
       </w:tr>
       <w:tr>
+        <w:trPr>
+          <w:trHeight w:val="476"/>
+        </w:trPr>
         <w:tc>
           <w:tcPr>
             <w:tcW w:w="1170" w:type="dxa"/>
@@ -1175,6 +1260,29 @@
               <w:rPr>
                 <w:sz w:val="20"/>
                 <w:szCs w:val="20"/>
+              </w:rPr>
+            </w:pPr>
+            <w:r>
+              <w:rPr>
+                <w:sz w:val="20"/>
+                <w:szCs w:val="20"/>
+              </w:rPr>
+              <w:t>60 (38.71</w:t>
+            </w:r>
+            <w:r>
+              <w:rPr>
+                <w:sz w:val="20"/>
+                <w:szCs w:val="20"/>
+              </w:rPr>
+              <w:t>%)</w:t>
+            </w:r>
+          </w:p>
+          <w:p>
+            <w:pPr>
+              <w:jc w:val="center"/>
+              <w:rPr>
+                <w:sz w:val="20"/>
+                <w:szCs w:val="20"/>
                 <w:highlight w:val="yellow"/>
               </w:rPr>
             </w:pPr>
@@ -1182,68 +1290,67 @@
               <w:rPr>
                 <w:sz w:val="20"/>
                 <w:szCs w:val="20"/>
+              </w:rPr>
+              <w:t>95 (61.29</w:t>
+            </w:r>
+            <w:r>
+              <w:rPr>
+                <w:sz w:val="20"/>
+                <w:szCs w:val="20"/>
+              </w:rPr>
+              <w:t>%)</w:t>
+            </w:r>
+          </w:p>
+        </w:tc>
+        <w:tc>
+          <w:tcPr>
+            <w:tcW w:w="2263" w:type="dxa"/>
+          </w:tcPr>
+          <w:p>
+            <w:pPr>
+              <w:jc w:val="center"/>
+              <w:rPr>
+                <w:sz w:val="20"/>
+                <w:szCs w:val="20"/>
+              </w:rPr>
+            </w:pPr>
+            <w:r>
+              <w:rPr>
+                <w:sz w:val="20"/>
+                <w:szCs w:val="20"/>
+              </w:rPr>
+              <w:t>32 (37.21</w:t>
+            </w:r>
+            <w:r>
+              <w:rPr>
+                <w:sz w:val="20"/>
+                <w:szCs w:val="20"/>
+              </w:rPr>
+              <w:t>%)</w:t>
+            </w:r>
+          </w:p>
+          <w:p>
+            <w:pPr>
+              <w:jc w:val="center"/>
+              <w:rPr>
+                <w:sz w:val="20"/>
+                <w:szCs w:val="20"/>
                 <w:highlight w:val="yellow"/>
               </w:rPr>
-              <w:t>60 (38.7%)</w:t>
-            </w:r>
-          </w:p>
-          <w:p>
-            <w:pPr>
-              <w:jc w:val="center"/>
-              <w:rPr>
-                <w:sz w:val="20"/>
-                <w:szCs w:val="20"/>
-                <w:highlight w:val="yellow"/>
-              </w:rPr>
-            </w:pPr>
-            <w:r>
-              <w:rPr>
-                <w:sz w:val="20"/>
-                <w:szCs w:val="20"/>
-                <w:highlight w:val="yellow"/>
-              </w:rPr>
-              <w:t>95 (61.3%)</w:t>
-            </w:r>
-          </w:p>
-        </w:tc>
-        <w:tc>
-          <w:tcPr>
-            <w:tcW w:w="2263" w:type="dxa"/>
-          </w:tcPr>
-          <w:p>
-            <w:pPr>
-              <w:jc w:val="center"/>
-              <w:rPr>
-                <w:sz w:val="20"/>
-                <w:szCs w:val="20"/>
-                <w:highlight w:val="yellow"/>
-              </w:rPr>
-            </w:pPr>
-            <w:r>
-              <w:rPr>
-                <w:sz w:val="20"/>
-                <w:szCs w:val="20"/>
-                <w:highlight w:val="yellow"/>
-              </w:rPr>
-              <w:t>32 (37.2%)</w:t>
-            </w:r>
-          </w:p>
-          <w:p>
-            <w:pPr>
-              <w:jc w:val="center"/>
-              <w:rPr>
-                <w:sz w:val="20"/>
-                <w:szCs w:val="20"/>
-                <w:highlight w:val="yellow"/>
-              </w:rPr>
-            </w:pPr>
-            <w:r>
-              <w:rPr>
-                <w:sz w:val="20"/>
-                <w:szCs w:val="20"/>
-                <w:highlight w:val="yellow"/>
-              </w:rPr>
-              <w:t>54 (62.8%)</w:t>
+            </w:pPr>
+            <w:r>
+              <w:rPr>
+                <w:sz w:val="20"/>
+                <w:szCs w:val="20"/>
+              </w:rPr>
+              <w:t>54 (62.79</w:t>
+            </w:r>
+            <w:r>
+              <w:rPr>
+                <w:sz w:val="20"/>
+                <w:szCs w:val="20"/>
+              </w:rPr>
+              <w:t>%)</w:t>
             </w:r>
           </w:p>
         </w:tc>
@@ -1351,6 +1458,43 @@
               <w:rPr>
                 <w:sz w:val="20"/>
                 <w:szCs w:val="20"/>
+              </w:rPr>
+            </w:pPr>
+            <w:r>
+              <w:rPr>
+                <w:sz w:val="20"/>
+                <w:szCs w:val="20"/>
+              </w:rPr>
+              <w:t>93 (</w:t>
+            </w:r>
+            <w:r>
+              <w:rPr>
+                <w:sz w:val="20"/>
+                <w:szCs w:val="20"/>
+              </w:rPr>
+              <w:t>60</w:t>
+            </w:r>
+            <w:r>
+              <w:rPr>
+                <w:sz w:val="20"/>
+                <w:szCs w:val="20"/>
+              </w:rPr>
+              <w:t>.00</w:t>
+            </w:r>
+            <w:r>
+              <w:rPr>
+                <w:sz w:val="20"/>
+                <w:szCs w:val="20"/>
+              </w:rPr>
+              <w:t>%)</w:t>
+            </w:r>
+          </w:p>
+          <w:p>
+            <w:pPr>
+              <w:jc w:val="center"/>
+              <w:rPr>
+                <w:sz w:val="20"/>
+                <w:szCs w:val="20"/>
                 <w:highlight w:val="yellow"/>
               </w:rPr>
             </w:pPr>
@@ -1358,68 +1502,81 @@
               <w:rPr>
                 <w:sz w:val="20"/>
                 <w:szCs w:val="20"/>
+              </w:rPr>
+              <w:t>62 (</w:t>
+            </w:r>
+            <w:r>
+              <w:rPr>
+                <w:sz w:val="20"/>
+                <w:szCs w:val="20"/>
+              </w:rPr>
+              <w:t>40</w:t>
+            </w:r>
+            <w:r>
+              <w:rPr>
+                <w:sz w:val="20"/>
+                <w:szCs w:val="20"/>
+              </w:rPr>
+              <w:t>.00</w:t>
+            </w:r>
+            <w:r>
+              <w:rPr>
+                <w:sz w:val="20"/>
+                <w:szCs w:val="20"/>
+              </w:rPr>
+              <w:t>%)</w:t>
+            </w:r>
+          </w:p>
+        </w:tc>
+        <w:tc>
+          <w:tcPr>
+            <w:tcW w:w="2263" w:type="dxa"/>
+          </w:tcPr>
+          <w:p>
+            <w:pPr>
+              <w:jc w:val="center"/>
+              <w:rPr>
+                <w:sz w:val="20"/>
+                <w:szCs w:val="20"/>
+              </w:rPr>
+            </w:pPr>
+            <w:r>
+              <w:rPr>
+                <w:sz w:val="20"/>
+                <w:szCs w:val="20"/>
+              </w:rPr>
+              <w:t>32 (37.21</w:t>
+            </w:r>
+            <w:r>
+              <w:rPr>
+                <w:sz w:val="20"/>
+                <w:szCs w:val="20"/>
+              </w:rPr>
+              <w:t>%)</w:t>
+            </w:r>
+          </w:p>
+          <w:p>
+            <w:pPr>
+              <w:jc w:val="center"/>
+              <w:rPr>
+                <w:sz w:val="20"/>
+                <w:szCs w:val="20"/>
                 <w:highlight w:val="yellow"/>
               </w:rPr>
-              <w:t>93 (60.0%)</w:t>
-            </w:r>
-          </w:p>
-          <w:p>
-            <w:pPr>
-              <w:jc w:val="center"/>
-              <w:rPr>
-                <w:sz w:val="20"/>
-                <w:szCs w:val="20"/>
-                <w:highlight w:val="yellow"/>
-              </w:rPr>
-            </w:pPr>
-            <w:r>
-              <w:rPr>
-                <w:sz w:val="20"/>
-                <w:szCs w:val="20"/>
-                <w:highlight w:val="yellow"/>
-              </w:rPr>
-              <w:t>62 (40.0%)</w:t>
-            </w:r>
-          </w:p>
-        </w:tc>
-        <w:tc>
-          <w:tcPr>
-            <w:tcW w:w="2263" w:type="dxa"/>
-          </w:tcPr>
-          <w:p>
-            <w:pPr>
-              <w:jc w:val="center"/>
-              <w:rPr>
-                <w:sz w:val="20"/>
-                <w:szCs w:val="20"/>
-                <w:highlight w:val="yellow"/>
-              </w:rPr>
-            </w:pPr>
-            <w:r>
-              <w:rPr>
-                <w:sz w:val="20"/>
-                <w:szCs w:val="20"/>
-                <w:highlight w:val="yellow"/>
-              </w:rPr>
-              <w:t>32 (37.2%)</w:t>
-            </w:r>
-          </w:p>
-          <w:p>
-            <w:pPr>
-              <w:jc w:val="center"/>
-              <w:rPr>
-                <w:sz w:val="20"/>
-                <w:szCs w:val="20"/>
-                <w:highlight w:val="yellow"/>
-              </w:rPr>
-            </w:pPr>
-            <w:r>
-              <w:rPr>
-                <w:sz w:val="20"/>
-                <w:szCs w:val="20"/>
-                <w:highlight w:val="yellow"/>
-              </w:rPr>
-              <w:t>54 (62.8%)</w:t>
+            </w:pPr>
+            <w:r>
+              <w:rPr>
+                <w:sz w:val="20"/>
+                <w:szCs w:val="20"/>
+              </w:rPr>
+              <w:t>54 (62.79</w:t>
+            </w:r>
+            <w:r>
+              <w:rPr>
+                <w:sz w:val="20"/>
+                <w:szCs w:val="20"/>
+              </w:rPr>
+              <w:t>%)</w:t>
             </w:r>
           </w:p>
         </w:tc>
@@ -1527,6 +1684,29 @@
               <w:rPr>
                 <w:sz w:val="20"/>
                 <w:szCs w:val="20"/>
+              </w:rPr>
+            </w:pPr>
+            <w:r>
+              <w:rPr>
+                <w:sz w:val="20"/>
+                <w:szCs w:val="20"/>
+              </w:rPr>
+              <w:t>144 (92.90</w:t>
+            </w:r>
+            <w:r>
+              <w:rPr>
+                <w:sz w:val="20"/>
+                <w:szCs w:val="20"/>
+              </w:rPr>
+              <w:t>%)</w:t>
+            </w:r>
+          </w:p>
+          <w:p>
+            <w:pPr>
+              <w:jc w:val="center"/>
+              <w:rPr>
+                <w:sz w:val="20"/>
+                <w:szCs w:val="20"/>
                 <w:highlight w:val="yellow"/>
               </w:rPr>
             </w:pPr>
@@ -1534,68 +1714,67 @@
               <w:rPr>
                 <w:sz w:val="20"/>
                 <w:szCs w:val="20"/>
+              </w:rPr>
+              <w:t>11 (7.10</w:t>
+            </w:r>
+            <w:r>
+              <w:rPr>
+                <w:sz w:val="20"/>
+                <w:szCs w:val="20"/>
+              </w:rPr>
+              <w:t>%)</w:t>
+            </w:r>
+          </w:p>
+        </w:tc>
+        <w:tc>
+          <w:tcPr>
+            <w:tcW w:w="2263" w:type="dxa"/>
+          </w:tcPr>
+          <w:p>
+            <w:pPr>
+              <w:jc w:val="center"/>
+              <w:rPr>
+                <w:sz w:val="20"/>
+                <w:szCs w:val="20"/>
+              </w:rPr>
+            </w:pPr>
+            <w:r>
+              <w:rPr>
+                <w:sz w:val="20"/>
+                <w:szCs w:val="20"/>
+              </w:rPr>
+              <w:t>49 (56.98</w:t>
+            </w:r>
+            <w:r>
+              <w:rPr>
+                <w:sz w:val="20"/>
+                <w:szCs w:val="20"/>
+              </w:rPr>
+              <w:t>%)</w:t>
+            </w:r>
+          </w:p>
+          <w:p>
+            <w:pPr>
+              <w:jc w:val="center"/>
+              <w:rPr>
+                <w:sz w:val="20"/>
+                <w:szCs w:val="20"/>
                 <w:highlight w:val="yellow"/>
               </w:rPr>
-              <w:t>144 (92.9%)</w:t>
-            </w:r>
-          </w:p>
-          <w:p>
-            <w:pPr>
-              <w:jc w:val="center"/>
-              <w:rPr>
-                <w:sz w:val="20"/>
-                <w:szCs w:val="20"/>
-                <w:highlight w:val="yellow"/>
-              </w:rPr>
-            </w:pPr>
-            <w:r>
-              <w:rPr>
-                <w:sz w:val="20"/>
-                <w:szCs w:val="20"/>
-                <w:highlight w:val="yellow"/>
-              </w:rPr>
-              <w:t>11 (7.1%)</w:t>
-            </w:r>
-          </w:p>
-        </w:tc>
-        <w:tc>
-          <w:tcPr>
-            <w:tcW w:w="2263" w:type="dxa"/>
-          </w:tcPr>
-          <w:p>
-            <w:pPr>
-              <w:jc w:val="center"/>
-              <w:rPr>
-                <w:sz w:val="20"/>
-                <w:szCs w:val="20"/>
-                <w:highlight w:val="yellow"/>
-              </w:rPr>
-            </w:pPr>
-            <w:r>
-              <w:rPr>
-                <w:sz w:val="20"/>
-                <w:szCs w:val="20"/>
-                <w:highlight w:val="yellow"/>
-              </w:rPr>
-              <w:t>49 (57.0%)</w:t>
-            </w:r>
-          </w:p>
-          <w:p>
-            <w:pPr>
-              <w:jc w:val="center"/>
-              <w:rPr>
-                <w:sz w:val="20"/>
-                <w:szCs w:val="20"/>
-                <w:highlight w:val="yellow"/>
-              </w:rPr>
-            </w:pPr>
-            <w:r>
-              <w:rPr>
-                <w:sz w:val="20"/>
-                <w:szCs w:val="20"/>
-                <w:highlight w:val="yellow"/>
-              </w:rPr>
-              <w:t>37 (43.0%)</w:t>
+            </w:pPr>
+            <w:r>
+              <w:rPr>
+                <w:sz w:val="20"/>
+                <w:szCs w:val="20"/>
+              </w:rPr>
+              <w:t>37 (43.02</w:t>
+            </w:r>
+            <w:r>
+              <w:rPr>
+                <w:sz w:val="20"/>
+                <w:szCs w:val="20"/>
+              </w:rPr>
+              <w:t>%)</w:t>
             </w:r>
           </w:p>
         </w:tc>
@@ -1625,7 +1804,23 @@
                 <w:sz w:val="20"/>
                 <w:szCs w:val="20"/>
               </w:rPr>
-              <w:t>Have Kids</w:t>
+              <w:t>Number of</w:t>
+            </w:r>
+            <w:r>
+              <w:rPr>
+                <w:b/>
+                <w:sz w:val="20"/>
+                <w:szCs w:val="20"/>
+              </w:rPr>
+              <w:t xml:space="preserve"> Kids</w:t>
+            </w:r>
+            <w:r>
+              <w:rPr>
+                <w:b/>
+                <w:sz w:val="20"/>
+                <w:szCs w:val="20"/>
+              </w:rPr>
+              <w:t xml:space="preserve"> </w:t>
             </w:r>
           </w:p>
         </w:tc>
@@ -1638,39 +1833,16 @@
               <w:bottom w:val="single" w:sz="4" w:space="0" w:color="auto"/>
               <w:right w:val="single" w:sz="4" w:space="0" w:color="auto"/>
             </w:tcBorders>
-          </w:tcPr>
-          <w:p>
-            <w:pPr>
-              <w:rPr>
-                <w:b/>
-                <w:sz w:val="20"/>
-                <w:szCs w:val="20"/>
-              </w:rPr>
-            </w:pPr>
-            <w:r>
-              <w:rPr>
-                <w:b/>
-                <w:sz w:val="20"/>
-                <w:szCs w:val="20"/>
-              </w:rPr>
-              <w:t>Yes</w:t>
-            </w:r>
-          </w:p>
-          <w:p>
-            <w:pPr>
-              <w:rPr>
-                <w:sz w:val="20"/>
-                <w:szCs w:val="20"/>
-              </w:rPr>
-            </w:pPr>
-            <w:r>
-              <w:rPr>
-                <w:b/>
-                <w:sz w:val="20"/>
-                <w:szCs w:val="20"/>
-              </w:rPr>
-              <w:t>No</w:t>
-            </w:r>
+            <w:vAlign w:val="center"/>
+          </w:tcPr>
+          <w:p>
+            <w:pPr>
+              <w:rPr>
+                <w:b/>
+                <w:sz w:val="20"/>
+                <w:szCs w:val="20"/>
+              </w:rPr>
+            </w:pPr>
           </w:p>
         </w:tc>
         <w:tc>
@@ -1679,6 +1851,7 @@
             <w:tcBorders>
               <w:left w:val="single" w:sz="4" w:space="0" w:color="auto"/>
             </w:tcBorders>
+            <w:vAlign w:val="center"/>
           </w:tcPr>
           <w:p>
             <w:pPr>
@@ -1693,68 +1866,44 @@
               <w:rPr>
                 <w:sz w:val="20"/>
                 <w:szCs w:val="20"/>
-                <w:highlight w:val="yellow"/>
-              </w:rPr>
-              <w:t>127 (81.9%)</w:t>
-            </w:r>
-          </w:p>
-          <w:p>
-            <w:pPr>
-              <w:jc w:val="center"/>
-              <w:rPr>
-                <w:sz w:val="20"/>
-                <w:szCs w:val="20"/>
-                <w:highlight w:val="yellow"/>
-              </w:rPr>
-            </w:pPr>
-            <w:r>
-              <w:rPr>
-                <w:sz w:val="20"/>
-                <w:szCs w:val="20"/>
-                <w:highlight w:val="yellow"/>
-              </w:rPr>
-              <w:t>28 (18.1%)</w:t>
+              </w:rPr>
+              <w:t>1.8 (1.48</w:t>
+            </w:r>
+            <w:r>
+              <w:rPr>
+                <w:sz w:val="20"/>
+                <w:szCs w:val="20"/>
+              </w:rPr>
+              <w:t>)</w:t>
             </w:r>
           </w:p>
         </w:tc>
         <w:tc>
           <w:tcPr>
             <w:tcW w:w="2263" w:type="dxa"/>
-          </w:tcPr>
-          <w:p>
-            <w:pPr>
-              <w:jc w:val="center"/>
-              <w:rPr>
-                <w:sz w:val="20"/>
-                <w:szCs w:val="20"/>
-                <w:highlight w:val="yellow"/>
-              </w:rPr>
-            </w:pPr>
-            <w:r>
-              <w:rPr>
-                <w:sz w:val="20"/>
-                <w:szCs w:val="20"/>
-                <w:highlight w:val="yellow"/>
-              </w:rPr>
-              <w:t>47 (54.7%)</w:t>
-            </w:r>
-          </w:p>
-          <w:p>
-            <w:pPr>
-              <w:jc w:val="center"/>
-              <w:rPr>
-                <w:sz w:val="20"/>
-                <w:szCs w:val="20"/>
-                <w:highlight w:val="yellow"/>
-              </w:rPr>
-            </w:pPr>
-            <w:r>
-              <w:rPr>
-                <w:sz w:val="20"/>
-                <w:szCs w:val="20"/>
-                <w:highlight w:val="yellow"/>
-              </w:rPr>
-              <w:t>39 (45.3%)</w:t>
+            <w:vAlign w:val="center"/>
+          </w:tcPr>
+          <w:p>
+            <w:pPr>
+              <w:jc w:val="center"/>
+              <w:rPr>
+                <w:sz w:val="20"/>
+                <w:szCs w:val="20"/>
+              </w:rPr>
+            </w:pPr>
+            <w:r>
+              <w:rPr>
+                <w:sz w:val="20"/>
+                <w:szCs w:val="20"/>
+              </w:rPr>
+              <w:t>1.2 (1.65</w:t>
+            </w:r>
+            <w:r>
+              <w:rPr>
+                <w:sz w:val="20"/>
+                <w:szCs w:val="20"/>
+              </w:rPr>
+              <w:t>)</w:t>
             </w:r>
           </w:p>
         </w:tc>
@@ -1845,6 +1994,29 @@
               <w:rPr>
                 <w:sz w:val="20"/>
                 <w:szCs w:val="20"/>
+              </w:rPr>
+            </w:pPr>
+            <w:r>
+              <w:rPr>
+                <w:sz w:val="20"/>
+                <w:szCs w:val="20"/>
+              </w:rPr>
+              <w:t>76 (49.03</w:t>
+            </w:r>
+            <w:r>
+              <w:rPr>
+                <w:sz w:val="20"/>
+                <w:szCs w:val="20"/>
+              </w:rPr>
+              <w:t>%)</w:t>
+            </w:r>
+          </w:p>
+          <w:p>
+            <w:pPr>
+              <w:jc w:val="center"/>
+              <w:rPr>
+                <w:sz w:val="20"/>
+                <w:szCs w:val="20"/>
                 <w:highlight w:val="yellow"/>
               </w:rPr>
             </w:pPr>
@@ -1852,73 +2024,75 @@
               <w:rPr>
                 <w:sz w:val="20"/>
                 <w:szCs w:val="20"/>
+              </w:rPr>
+              <w:t>79 (50.97</w:t>
+            </w:r>
+            <w:r>
+              <w:rPr>
+                <w:sz w:val="20"/>
+                <w:szCs w:val="20"/>
+              </w:rPr>
+              <w:t>%)</w:t>
+            </w:r>
+          </w:p>
+        </w:tc>
+        <w:tc>
+          <w:tcPr>
+            <w:tcW w:w="2263" w:type="dxa"/>
+          </w:tcPr>
+          <w:p>
+            <w:pPr>
+              <w:jc w:val="center"/>
+              <w:rPr>
+                <w:sz w:val="20"/>
+                <w:szCs w:val="20"/>
+              </w:rPr>
+            </w:pPr>
+            <w:r>
+              <w:rPr>
+                <w:sz w:val="20"/>
+                <w:szCs w:val="20"/>
+              </w:rPr>
+              <w:t>56 (65.12</w:t>
+            </w:r>
+            <w:r>
+              <w:rPr>
+                <w:sz w:val="20"/>
+                <w:szCs w:val="20"/>
+              </w:rPr>
+              <w:t>%)</w:t>
+            </w:r>
+          </w:p>
+          <w:p>
+            <w:pPr>
+              <w:jc w:val="center"/>
+              <w:rPr>
+                <w:sz w:val="20"/>
+                <w:szCs w:val="20"/>
                 <w:highlight w:val="yellow"/>
               </w:rPr>
-              <w:t>76 (49.0%)</w:t>
-            </w:r>
-          </w:p>
-          <w:p>
-            <w:pPr>
-              <w:jc w:val="center"/>
-              <w:rPr>
-                <w:sz w:val="20"/>
-                <w:szCs w:val="20"/>
-                <w:highlight w:val="yellow"/>
-              </w:rPr>
-            </w:pPr>
-            <w:r>
-              <w:rPr>
-                <w:sz w:val="20"/>
-                <w:szCs w:val="20"/>
-                <w:highlight w:val="yellow"/>
-              </w:rPr>
-              <w:t>79 (51.0%)</w:t>
-            </w:r>
-          </w:p>
-        </w:tc>
-        <w:tc>
-          <w:tcPr>
-            <w:tcW w:w="2263" w:type="dxa"/>
-          </w:tcPr>
-          <w:p>
-            <w:pPr>
-              <w:jc w:val="center"/>
-              <w:rPr>
-                <w:sz w:val="20"/>
-                <w:szCs w:val="20"/>
-                <w:highlight w:val="yellow"/>
-              </w:rPr>
-            </w:pPr>
-            <w:r>
-              <w:rPr>
-                <w:sz w:val="20"/>
-                <w:szCs w:val="20"/>
-                <w:highlight w:val="yellow"/>
-              </w:rPr>
-              <w:t>56 (65.1%)</w:t>
-            </w:r>
-          </w:p>
-          <w:p>
-            <w:pPr>
-              <w:jc w:val="center"/>
-              <w:rPr>
-                <w:sz w:val="20"/>
-                <w:szCs w:val="20"/>
-                <w:highlight w:val="yellow"/>
-              </w:rPr>
-            </w:pPr>
-            <w:r>
-              <w:rPr>
-                <w:sz w:val="20"/>
-                <w:szCs w:val="20"/>
-                <w:highlight w:val="yellow"/>
-              </w:rPr>
-              <w:t>30 (34.9%)</w:t>
+            </w:pPr>
+            <w:r>
+              <w:rPr>
+                <w:sz w:val="20"/>
+                <w:szCs w:val="20"/>
+              </w:rPr>
+              <w:t>30 (34.88</w:t>
+            </w:r>
+            <w:r>
+              <w:rPr>
+                <w:sz w:val="20"/>
+                <w:szCs w:val="20"/>
+              </w:rPr>
+              <w:t>%)</w:t>
             </w:r>
           </w:p>
         </w:tc>
       </w:tr>
       <w:tr>
+        <w:trPr>
+          <w:trHeight w:val="458"/>
+        </w:trPr>
         <w:tc>
           <w:tcPr>
             <w:tcW w:w="1170" w:type="dxa"/>
@@ -2004,6 +2178,29 @@
               <w:rPr>
                 <w:sz w:val="20"/>
                 <w:szCs w:val="20"/>
+              </w:rPr>
+            </w:pPr>
+            <w:r>
+              <w:rPr>
+                <w:sz w:val="20"/>
+                <w:szCs w:val="20"/>
+              </w:rPr>
+              <w:t>71 (45.81</w:t>
+            </w:r>
+            <w:r>
+              <w:rPr>
+                <w:sz w:val="20"/>
+                <w:szCs w:val="20"/>
+              </w:rPr>
+              <w:t>%)</w:t>
+            </w:r>
+          </w:p>
+          <w:p>
+            <w:pPr>
+              <w:jc w:val="center"/>
+              <w:rPr>
+                <w:sz w:val="20"/>
+                <w:szCs w:val="20"/>
                 <w:highlight w:val="yellow"/>
               </w:rPr>
             </w:pPr>
@@ -2011,74 +2208,98 @@
               <w:rPr>
                 <w:sz w:val="20"/>
                 <w:szCs w:val="20"/>
+              </w:rPr>
+              <w:t>84 (54.19</w:t>
+            </w:r>
+            <w:r>
+              <w:rPr>
+                <w:sz w:val="20"/>
+                <w:szCs w:val="20"/>
+              </w:rPr>
+              <w:t>%)</w:t>
+            </w:r>
+          </w:p>
+        </w:tc>
+        <w:tc>
+          <w:tcPr>
+            <w:tcW w:w="2263" w:type="dxa"/>
+          </w:tcPr>
+          <w:p>
+            <w:pPr>
+              <w:jc w:val="center"/>
+              <w:rPr>
+                <w:sz w:val="20"/>
+                <w:szCs w:val="20"/>
+              </w:rPr>
+            </w:pPr>
+            <w:r>
+              <w:rPr>
+                <w:sz w:val="20"/>
+                <w:szCs w:val="20"/>
+              </w:rPr>
+              <w:t>43 (</w:t>
+            </w:r>
+            <w:r>
+              <w:rPr>
+                <w:sz w:val="20"/>
+                <w:szCs w:val="20"/>
+              </w:rPr>
+              <w:t>50</w:t>
+            </w:r>
+            <w:r>
+              <w:rPr>
+                <w:sz w:val="20"/>
+                <w:szCs w:val="20"/>
+              </w:rPr>
+              <w:t>.00</w:t>
+            </w:r>
+            <w:r>
+              <w:rPr>
+                <w:sz w:val="20"/>
+                <w:szCs w:val="20"/>
+              </w:rPr>
+              <w:t>%)</w:t>
+            </w:r>
+          </w:p>
+          <w:p>
+            <w:pPr>
+              <w:jc w:val="center"/>
+              <w:rPr>
+                <w:sz w:val="20"/>
+                <w:szCs w:val="20"/>
                 <w:highlight w:val="yellow"/>
               </w:rPr>
-              <w:t>71 (45.8%)</w:t>
-            </w:r>
-          </w:p>
-          <w:p>
-            <w:pPr>
-              <w:jc w:val="center"/>
-              <w:rPr>
-                <w:sz w:val="20"/>
-                <w:szCs w:val="20"/>
-                <w:highlight w:val="yellow"/>
-              </w:rPr>
-            </w:pPr>
-            <w:r>
-              <w:rPr>
-                <w:sz w:val="20"/>
-                <w:szCs w:val="20"/>
-                <w:highlight w:val="yellow"/>
-              </w:rPr>
-              <w:t>84 (54.2%)</w:t>
-            </w:r>
-          </w:p>
-        </w:tc>
-        <w:tc>
-          <w:tcPr>
-            <w:tcW w:w="2263" w:type="dxa"/>
-          </w:tcPr>
-          <w:p>
-            <w:pPr>
-              <w:jc w:val="center"/>
-              <w:rPr>
-                <w:sz w:val="20"/>
-                <w:szCs w:val="20"/>
-                <w:highlight w:val="yellow"/>
-              </w:rPr>
-            </w:pPr>
-            <w:r>
-              <w:rPr>
-                <w:sz w:val="20"/>
-                <w:szCs w:val="20"/>
-                <w:highlight w:val="yellow"/>
-              </w:rPr>
-              <w:t>43 (50.0%)</w:t>
-            </w:r>
-          </w:p>
-          <w:p>
-            <w:pPr>
-              <w:jc w:val="center"/>
-              <w:rPr>
-                <w:sz w:val="20"/>
-                <w:szCs w:val="20"/>
-                <w:highlight w:val="yellow"/>
-              </w:rPr>
-            </w:pPr>
-            <w:r>
-              <w:rPr>
-                <w:sz w:val="20"/>
-                <w:szCs w:val="20"/>
-                <w:highlight w:val="yellow"/>
-              </w:rPr>
-              <w:t>43 (50.0%)</w:t>
+            </w:pPr>
+            <w:r>
+              <w:rPr>
+                <w:sz w:val="20"/>
+                <w:szCs w:val="20"/>
+              </w:rPr>
+              <w:t>43 (50.00</w:t>
+            </w:r>
+            <w:r>
+              <w:rPr>
+                <w:sz w:val="20"/>
+                <w:szCs w:val="20"/>
+              </w:rPr>
+              <w:t>%)</w:t>
             </w:r>
           </w:p>
         </w:tc>
       </w:tr>
     </w:tbl>
-    <w:p/>
+    <w:p>
+      <w:r>
+        <w:tab/>
+      </w:r>
+      <w:r>
+        <w:tab/>
+      </w:r>
+      <w:r>
+        <w:tab/>
+        <w:t xml:space="preserve">  </w:t>
+      </w:r>
+    </w:p>
     <w:sectPr>
       <w:pgSz w:w="12240" w:h="15840"/>
       <w:pgMar w:top="1440" w:right="1440" w:bottom="1440" w:left="1440" w:header="720" w:footer="720" w:gutter="0"/>

</xml_diff>